<commit_message>
Updated Google Drive data 2020-10-22
</commit_message>
<xml_diff>
--- a/Google Drive Mirror/Branding - Style Guides and Logos/Style Guide.docx
+++ b/Google Drive Mirror/Branding - Style Guides and Logos/Style Guide.docx
@@ -777,7 +777,7 @@
                 <w:szCs w:val="30"/>
                 <w:rtl w:val="0"/>
               </w:rPr>
-              <w:t xml:space="preserve">Dark Grey / </w:t>
+              <w:t xml:space="preserve">Dark Gray / </w:t>
             </w:r>
           </w:p>
           <w:p>
@@ -1067,7 +1067,7 @@
                 <w:szCs w:val="30"/>
                 <w:rtl w:val="0"/>
               </w:rPr>
-              <w:t xml:space="preserve">#EEEEEE</w:t>
+              <w:t xml:space="preserve">#FFFFFF</w:t>
             </w:r>
           </w:p>
         </w:tc>
@@ -1323,67 +1323,46 @@
           <w:szCs w:val="30"/>
           <w:rtl w:val="0"/>
         </w:rPr>
-        <w:t xml:space="preserve">Font: moolboran (not this font, I can’t import it into google docs)</w:t>
-      </w:r>
-    </w:p>
-    <w:p>
-      <w:pPr>
-        <w:rPr>
-          <w:sz w:val="30"/>
-          <w:szCs w:val="30"/>
-        </w:rPr>
-      </w:pPr>
-      <w:r>
-        <w:rPr>
-          <w:rtl w:val="0"/>
-        </w:rPr>
-      </w:r>
-    </w:p>
-    <w:p>
-      <w:pPr>
-        <w:rPr>
-          <w:sz w:val="30"/>
-          <w:szCs w:val="30"/>
-        </w:rPr>
-      </w:pPr>
-      <w:r>
-        <w:rPr>
-          <w:sz w:val="30"/>
-          <w:szCs w:val="30"/>
-        </w:rPr>
-        <w:drawing>
-          <wp:inline distB="114300" distT="114300" distL="114300" distR="114300">
-            <wp:extent cx="5943600" cy="3962400"/>
-            <wp:effectExtent b="0" l="0" r="0" t="0"/>
-            <wp:docPr id="1" name="image1.png"/>
-            <a:graphic>
-              <a:graphicData uri="http://schemas.openxmlformats.org/drawingml/2006/picture">
-                <pic:pic>
-                  <pic:nvPicPr>
-                    <pic:cNvPr id="0" name="image1.png"/>
-                    <pic:cNvPicPr preferRelativeResize="0"/>
-                  </pic:nvPicPr>
-                  <pic:blipFill>
-                    <a:blip r:embed="rId7"/>
-                    <a:srcRect b="0" l="0" r="0" t="0"/>
-                    <a:stretch>
-                      <a:fillRect/>
-                    </a:stretch>
-                  </pic:blipFill>
-                  <pic:spPr>
-                    <a:xfrm>
-                      <a:off x="0" y="0"/>
-                      <a:ext cx="5943600" cy="3962400"/>
-                    </a:xfrm>
-                    <a:prstGeom prst="rect"/>
-                    <a:ln/>
-                  </pic:spPr>
-                </pic:pic>
-              </a:graphicData>
-            </a:graphic>
-          </wp:inline>
-        </w:drawing>
-      </w:r>
+        <w:t xml:space="preserve">Font: </w:t>
+      </w:r>
+      <w:hyperlink r:id="rId7">
+        <w:r>
+          <w:rPr>
+            <w:color w:val="1155cc"/>
+            <w:sz w:val="30"/>
+            <w:szCs w:val="30"/>
+            <w:u w:val="single"/>
+            <w:rtl w:val="0"/>
+          </w:rPr>
+          <w:t xml:space="preserve">Baloo 2</w:t>
+        </w:r>
+      </w:hyperlink>
+      <w:r>
+        <w:rPr>
+          <w:rtl w:val="0"/>
+        </w:rPr>
+      </w:r>
+    </w:p>
+    <w:p>
+      <w:pPr>
+        <w:rPr>
+          <w:sz w:val="30"/>
+          <w:szCs w:val="30"/>
+        </w:rPr>
+      </w:pPr>
+      <w:r>
+        <w:rPr>
+          <w:rtl w:val="0"/>
+        </w:rPr>
+      </w:r>
+    </w:p>
+    <w:p>
+      <w:pPr>
+        <w:rPr>
+          <w:sz w:val="30"/>
+          <w:szCs w:val="30"/>
+        </w:rPr>
+      </w:pPr>
       <w:r>
         <w:rPr>
           <w:rtl w:val="0"/>
@@ -1429,16 +1408,15 @@
         <w:rPr>
           <w:sz w:val="30"/>
           <w:szCs w:val="30"/>
-          <w:u w:val="none"/>
-        </w:rPr>
-      </w:pPr>
-      <w:r>
-        <w:rPr>
-          <w:sz w:val="30"/>
-          <w:szCs w:val="30"/>
-          <w:rtl w:val="0"/>
-        </w:rPr>
-        <w:t xml:space="preserve">Groups (AKA Classes, can contain Polls)</w:t>
+        </w:rPr>
+      </w:pPr>
+      <w:r>
+        <w:rPr>
+          <w:sz w:val="30"/>
+          <w:szCs w:val="30"/>
+          <w:rtl w:val="0"/>
+        </w:rPr>
+        <w:t xml:space="preserve">People (Users, Students, someone registered on Poll Buddy)</w:t>
       </w:r>
     </w:p>
     <w:p>
@@ -1460,7 +1438,7 @@
           <w:szCs w:val="30"/>
           <w:rtl w:val="0"/>
         </w:rPr>
-        <w:t xml:space="preserve">Polls (AKA Lessons, comprises of multiple Questions)</w:t>
+        <w:t xml:space="preserve">Groups (AKA Classes, can contain Polls and People)</w:t>
       </w:r>
     </w:p>
     <w:p>
@@ -1473,6 +1451,27 @@
         <w:rPr>
           <w:sz w:val="30"/>
           <w:szCs w:val="30"/>
+        </w:rPr>
+      </w:pPr>
+      <w:r>
+        <w:rPr>
+          <w:sz w:val="30"/>
+          <w:szCs w:val="30"/>
+          <w:rtl w:val="0"/>
+        </w:rPr>
+        <w:t xml:space="preserve">Group Admin (Instructors, person who can manage a group)</w:t>
+      </w:r>
+    </w:p>
+    <w:p>
+      <w:pPr>
+        <w:numPr>
+          <w:ilvl w:val="0"/>
+          <w:numId w:val="1"/>
+        </w:numPr>
+        <w:ind w:left="720" w:hanging="360"/>
+        <w:rPr>
+          <w:sz w:val="30"/>
+          <w:szCs w:val="30"/>
           <w:u w:val="none"/>
         </w:rPr>
       </w:pPr>
@@ -1482,7 +1481,94 @@
           <w:szCs w:val="30"/>
           <w:rtl w:val="0"/>
         </w:rPr>
+        <w:t xml:space="preserve">Group Members (People who are in the group)</w:t>
+      </w:r>
+    </w:p>
+    <w:p>
+      <w:pPr>
+        <w:numPr>
+          <w:ilvl w:val="0"/>
+          <w:numId w:val="1"/>
+        </w:numPr>
+        <w:ind w:left="720" w:hanging="360"/>
+        <w:rPr>
+          <w:sz w:val="30"/>
+          <w:szCs w:val="30"/>
+          <w:u w:val="none"/>
+        </w:rPr>
+      </w:pPr>
+      <w:r>
+        <w:rPr>
+          <w:sz w:val="30"/>
+          <w:szCs w:val="30"/>
+          <w:rtl w:val="0"/>
+        </w:rPr>
+        <w:t xml:space="preserve">Polls (AKA Lessons, comprises of multiple Questions)</w:t>
+      </w:r>
+    </w:p>
+    <w:p>
+      <w:pPr>
+        <w:numPr>
+          <w:ilvl w:val="0"/>
+          <w:numId w:val="1"/>
+        </w:numPr>
+        <w:ind w:left="720" w:hanging="360"/>
+        <w:rPr>
+          <w:sz w:val="30"/>
+          <w:szCs w:val="30"/>
+        </w:rPr>
+      </w:pPr>
+      <w:r>
+        <w:rPr>
+          <w:sz w:val="30"/>
+          <w:szCs w:val="30"/>
+          <w:rtl w:val="0"/>
+        </w:rPr>
+        <w:t xml:space="preserve">Poll Viewers (People who have access to look at the poll, may or may not have answered)</w:t>
+      </w:r>
+    </w:p>
+    <w:p>
+      <w:pPr>
+        <w:numPr>
+          <w:ilvl w:val="0"/>
+          <w:numId w:val="1"/>
+        </w:numPr>
+        <w:ind w:left="720" w:hanging="360"/>
+        <w:rPr>
+          <w:sz w:val="30"/>
+          <w:szCs w:val="30"/>
+          <w:u w:val="none"/>
+        </w:rPr>
+      </w:pPr>
+      <w:r>
+        <w:rPr>
+          <w:sz w:val="30"/>
+          <w:szCs w:val="30"/>
+          <w:rtl w:val="0"/>
+        </w:rPr>
         <w:t xml:space="preserve">Questions (Part of Polls)</w:t>
+      </w:r>
+    </w:p>
+    <w:p>
+      <w:pPr>
+        <w:numPr>
+          <w:ilvl w:val="0"/>
+          <w:numId w:val="1"/>
+        </w:numPr>
+        <w:ind w:left="720" w:hanging="360"/>
+        <w:rPr>
+          <w:sz w:val="30"/>
+          <w:szCs w:val="30"/>
+          <w:u w:val="none"/>
+        </w:rPr>
+      </w:pPr>
+      <w:r>
+        <w:rPr>
+          <w:sz w:val="30"/>
+          <w:szCs w:val="30"/>
+          <w:rtl w:val="0"/>
+        </w:rPr>
+        <w:t xml:space="preserve">Login, Register</w:t>
       </w:r>
     </w:p>
     <w:p>
@@ -1606,8 +1692,50 @@
         <w:t xml:space="preserve">Colors: __________</w:t>
       </w:r>
     </w:p>
+    <w:p>
+      <w:pPr>
+        <w:rPr>
+          <w:sz w:val="30"/>
+          <w:szCs w:val="30"/>
+        </w:rPr>
+      </w:pPr>
+      <w:r>
+        <w:rPr>
+          <w:rtl w:val="0"/>
+        </w:rPr>
+      </w:r>
+    </w:p>
+    <w:p>
+      <w:pPr>
+        <w:rPr>
+          <w:sz w:val="30"/>
+          <w:szCs w:val="30"/>
+        </w:rPr>
+      </w:pPr>
+      <w:r>
+        <w:rPr>
+          <w:rtl w:val="0"/>
+        </w:rPr>
+      </w:r>
+    </w:p>
+    <w:p>
+      <w:pPr>
+        <w:rPr>
+          <w:sz w:val="30"/>
+          <w:szCs w:val="30"/>
+        </w:rPr>
+      </w:pPr>
+      <w:r>
+        <w:rPr>
+          <w:sz w:val="30"/>
+          <w:szCs w:val="30"/>
+          <w:rtl w:val="0"/>
+        </w:rPr>
+        <w:t xml:space="preserve">Poll Code Formatting: a-z0-9, 6 characters, case insensitive, visually use capital letters</w:t>
+      </w:r>
+    </w:p>
     <w:sectPr>
-      <w:pgSz w:h="15840" w:w="12240"/>
+      <w:pgSz w:h="15840" w:w="12240" w:orient="portrait"/>
       <w:pgMar w:bottom="1440" w:top="1440" w:left="1440" w:right="1440" w:header="720" w:footer="720"/>
       <w:pgNumType w:start="1"/>
     </w:sectPr>

</xml_diff>